<commit_message>
games and platforms update
</commit_message>
<xml_diff>
--- a/Sprint 1/1030_Beschikbare-platformen/games_and_platforms.docx
+++ b/Sprint 1/1030_Beschikbare-platformen/games_and_platforms.docx
@@ -376,9 +376,15 @@
             <w:rStyle w:val="Hyperlink"/>
             <w:lang w:val="en-US"/>
           </w:rPr>
-          <w:t>http://vlambeer.com/downloads/special/GUNGODZ.rar</w:t>
-        </w:r>
-      </w:hyperlink>
+          <w:t>http://vlambeer.com/3/</w:t>
+        </w:r>
+      </w:hyperlink>
+      <w:r>
+        <w:rPr>
+          <w:lang w:val="en-US"/>
+        </w:rPr>
+        <w:t xml:space="preserve"> </w:t>
+      </w:r>
       <w:r>
         <w:rPr>
           <w:lang w:val="en-US"/>
@@ -573,23 +579,15 @@
             <w:rStyle w:val="Hyperlink"/>
             <w:lang w:val="en-US"/>
           </w:rPr>
-          <w:t>http://vlambeer.com/downloads/special/GUNGODZ.rar</w:t>
-        </w:r>
-      </w:hyperlink>
-      <w:r>
-        <w:rPr>
-          <w:lang w:val="en-US"/>
-        </w:rPr>
-        <w:t xml:space="preserve"> </w:t>
-      </w:r>
-    </w:p>
-    <w:p>
-      <w:pPr>
-        <w:pStyle w:val="Geenafstand"/>
-        <w:rPr>
-          <w:lang w:val="en-US"/>
-        </w:rPr>
-      </w:pPr>
+          <w:t>http://vlambeer.com/3/</w:t>
+        </w:r>
+      </w:hyperlink>
+      <w:r>
+        <w:rPr>
+          <w:lang w:val="en-US"/>
+        </w:rPr>
+        <w:t xml:space="preserve"> </w:t>
+      </w:r>
     </w:p>
     <w:p>
       <w:pPr>
@@ -713,258 +711,266 @@
         </w:rPr>
         <w:t>:</w:t>
       </w:r>
+    </w:p>
+    <w:p>
+      <w:pPr>
+        <w:pStyle w:val="Geenafstand"/>
+        <w:rPr>
+          <w:lang w:val="en-US"/>
+        </w:rPr>
+      </w:pPr>
+      <w:hyperlink r:id="rId18" w:history="1">
+        <w:r>
+          <w:rPr>
+            <w:rStyle w:val="Hyperlink"/>
+            <w:lang w:val="en-US"/>
+          </w:rPr>
+          <w:t>https://itunes.apple.com/us/app/super-crate-box/id483025428?mt=8</w:t>
+        </w:r>
+      </w:hyperlink>
+      <w:r>
+        <w:rPr>
+          <w:lang w:val="en-US"/>
+        </w:rPr>
+        <w:t xml:space="preserve"> </w:t>
+      </w:r>
+    </w:p>
+    <w:p>
+      <w:pPr>
+        <w:pStyle w:val="Geenafstand"/>
+        <w:rPr>
+          <w:lang w:val="en-US"/>
+        </w:rPr>
+      </w:pPr>
+    </w:p>
+    <w:p>
+      <w:pPr>
+        <w:pStyle w:val="Geenafstand"/>
+        <w:rPr>
+          <w:b/>
+          <w:lang w:val="en-US"/>
+        </w:rPr>
+      </w:pPr>
+      <w:r>
+        <w:rPr>
+          <w:b/>
+          <w:lang w:val="en-US"/>
+        </w:rPr>
+        <w:t>Linux:</w:t>
+      </w:r>
+    </w:p>
+    <w:p>
+      <w:pPr>
+        <w:pStyle w:val="Geenafstand"/>
+        <w:rPr>
+          <w:lang w:val="en-US"/>
+        </w:rPr>
+      </w:pPr>
+      <w:r>
+        <w:rPr>
+          <w:lang w:val="en-US"/>
+        </w:rPr>
+        <w:t>LUFTRAUSERS</w:t>
+      </w:r>
+      <w:r>
+        <w:rPr>
+          <w:lang w:val="en-US"/>
+        </w:rPr>
+        <w:t xml:space="preserve">: </w:t>
+      </w:r>
+    </w:p>
+    <w:p>
+      <w:pPr>
+        <w:pStyle w:val="Geenafstand"/>
+        <w:rPr>
+          <w:lang w:val="en-US"/>
+        </w:rPr>
+      </w:pPr>
+      <w:hyperlink r:id="rId19" w:history="1">
+        <w:r>
+          <w:rPr>
+            <w:rStyle w:val="Hyperlink"/>
+            <w:lang w:val="en-US"/>
+          </w:rPr>
+          <w:t>http://store.steampowered.com/app/233150/</w:t>
+        </w:r>
+      </w:hyperlink>
+      <w:r>
+        <w:rPr>
+          <w:lang w:val="en-US"/>
+        </w:rPr>
+        <w:t xml:space="preserve"> </w:t>
+      </w:r>
+    </w:p>
+    <w:p>
+      <w:pPr>
+        <w:pStyle w:val="Geenafstand"/>
+        <w:rPr>
+          <w:lang w:val="en-US"/>
+        </w:rPr>
+      </w:pPr>
+    </w:p>
+    <w:p>
+      <w:pPr>
+        <w:pStyle w:val="Geenafstand"/>
+        <w:rPr>
+          <w:lang w:val="en-US"/>
+        </w:rPr>
+      </w:pPr>
+      <w:r>
+        <w:rPr>
+          <w:lang w:val="en-US"/>
+        </w:rPr>
+        <w:t>Nuclear Throne</w:t>
+      </w:r>
+      <w:r>
+        <w:rPr>
+          <w:lang w:val="en-US"/>
+        </w:rPr>
+        <w:t xml:space="preserve">: </w:t>
+      </w:r>
+    </w:p>
+    <w:p>
+      <w:pPr>
+        <w:pStyle w:val="Geenafstand"/>
+        <w:rPr>
+          <w:lang w:val="en-US"/>
+        </w:rPr>
+      </w:pPr>
+      <w:hyperlink r:id="rId20" w:history="1">
+        <w:r>
+          <w:rPr>
+            <w:rStyle w:val="Hyperlink"/>
+            <w:lang w:val="en-US"/>
+          </w:rPr>
+          <w:t>http://store.steampowered.com/app/242680/</w:t>
+        </w:r>
+      </w:hyperlink>
+      <w:r>
+        <w:rPr>
+          <w:lang w:val="en-US"/>
+        </w:rPr>
+        <w:t xml:space="preserve"> </w:t>
+      </w:r>
+    </w:p>
+    <w:p>
+      <w:pPr>
+        <w:pStyle w:val="Geenafstand"/>
+        <w:rPr>
+          <w:lang w:val="en-US"/>
+        </w:rPr>
+      </w:pPr>
+    </w:p>
+    <w:p>
+      <w:pPr>
+        <w:pStyle w:val="Geenafstand"/>
+        <w:rPr>
+          <w:b/>
+          <w:lang w:val="en-US"/>
+        </w:rPr>
+      </w:pPr>
+      <w:r>
+        <w:rPr>
+          <w:b/>
+          <w:lang w:val="en-US"/>
+        </w:rPr>
+        <w:t>PS3</w:t>
+      </w:r>
+      <w:r>
+        <w:rPr>
+          <w:b/>
+          <w:lang w:val="en-US"/>
+        </w:rPr>
+        <w:t>:</w:t>
+      </w:r>
+    </w:p>
+    <w:p>
+      <w:pPr>
+        <w:pStyle w:val="Geenafstand"/>
+        <w:rPr>
+          <w:lang w:val="en-US"/>
+        </w:rPr>
+      </w:pPr>
+      <w:proofErr w:type="spellStart"/>
+      <w:r>
+        <w:rPr>
+          <w:lang w:val="en-US"/>
+        </w:rPr>
+        <w:t>Luftrausers</w:t>
+      </w:r>
+      <w:proofErr w:type="spellEnd"/>
+      <w:r>
+        <w:rPr>
+          <w:lang w:val="en-US"/>
+        </w:rPr>
+        <w:t xml:space="preserve">: </w:t>
+      </w:r>
+    </w:p>
+    <w:p>
+      <w:pPr>
+        <w:pStyle w:val="Geenafstand"/>
+        <w:rPr>
+          <w:lang w:val="en-US"/>
+        </w:rPr>
+      </w:pPr>
+      <w:hyperlink r:id="rId21" w:history="1">
+        <w:r>
+          <w:rPr>
+            <w:rStyle w:val="Hyperlink"/>
+            <w:lang w:val="en-US"/>
+          </w:rPr>
+          <w:t>https://www.playstation.com/en-us/games/luftrausers-ps3/</w:t>
+        </w:r>
+      </w:hyperlink>
+      <w:r>
+        <w:rPr>
+          <w:lang w:val="en-US"/>
+        </w:rPr>
+        <w:t xml:space="preserve"> </w:t>
+      </w:r>
+    </w:p>
+    <w:p>
+      <w:pPr>
+        <w:pStyle w:val="Geenafstand"/>
+        <w:rPr>
+          <w:lang w:val="en-US"/>
+        </w:rPr>
+      </w:pPr>
+    </w:p>
+    <w:p>
+      <w:pPr>
+        <w:pStyle w:val="Geenafstand"/>
+        <w:rPr>
+          <w:lang w:val="en-US"/>
+        </w:rPr>
+      </w:pPr>
+    </w:p>
+    <w:p>
+      <w:pPr>
+        <w:pStyle w:val="Geenafstand"/>
+        <w:rPr>
+          <w:lang w:val="en-US"/>
+        </w:rPr>
+      </w:pPr>
+    </w:p>
+    <w:p>
+      <w:pPr>
+        <w:pStyle w:val="Geenafstand"/>
+        <w:rPr>
+          <w:lang w:val="en-US"/>
+        </w:rPr>
+      </w:pPr>
+    </w:p>
+    <w:p>
+      <w:pPr>
+        <w:pStyle w:val="Geenafstand"/>
+        <w:rPr>
+          <w:b/>
+          <w:lang w:val="en-US"/>
+        </w:rPr>
+      </w:pPr>
       <w:bookmarkStart w:id="0" w:name="_GoBack"/>
       <w:bookmarkEnd w:id="0"/>
-    </w:p>
-    <w:p>
-      <w:pPr>
-        <w:pStyle w:val="Geenafstand"/>
-        <w:rPr>
-          <w:lang w:val="en-US"/>
-        </w:rPr>
-      </w:pPr>
-      <w:hyperlink r:id="rId18" w:history="1">
-        <w:r>
-          <w:rPr>
-            <w:rStyle w:val="Hyperlink"/>
-            <w:lang w:val="en-US"/>
-          </w:rPr>
-          <w:t>https://itunes.apple.com/us/app/super-crate-box/id483025428?mt=8</w:t>
-        </w:r>
-      </w:hyperlink>
-      <w:r>
-        <w:rPr>
-          <w:lang w:val="en-US"/>
-        </w:rPr>
-        <w:t xml:space="preserve"> </w:t>
-      </w:r>
-    </w:p>
-    <w:p>
-      <w:pPr>
-        <w:pStyle w:val="Geenafstand"/>
-        <w:rPr>
-          <w:lang w:val="en-US"/>
-        </w:rPr>
-      </w:pPr>
-    </w:p>
-    <w:p>
-      <w:pPr>
-        <w:pStyle w:val="Geenafstand"/>
-        <w:rPr>
-          <w:b/>
-          <w:lang w:val="en-US"/>
-        </w:rPr>
-      </w:pPr>
-      <w:r>
-        <w:rPr>
-          <w:b/>
-          <w:lang w:val="en-US"/>
-        </w:rPr>
-        <w:t>Linux:</w:t>
-      </w:r>
-    </w:p>
-    <w:p>
-      <w:pPr>
-        <w:pStyle w:val="Geenafstand"/>
-        <w:rPr>
-          <w:lang w:val="en-US"/>
-        </w:rPr>
-      </w:pPr>
-      <w:r>
-        <w:rPr>
-          <w:lang w:val="en-US"/>
-        </w:rPr>
-        <w:t>LUFTRAUSERS</w:t>
-      </w:r>
-      <w:r>
-        <w:rPr>
-          <w:lang w:val="en-US"/>
-        </w:rPr>
-        <w:t xml:space="preserve">: </w:t>
-      </w:r>
-    </w:p>
-    <w:p>
-      <w:pPr>
-        <w:pStyle w:val="Geenafstand"/>
-        <w:rPr>
-          <w:lang w:val="en-US"/>
-        </w:rPr>
-      </w:pPr>
-      <w:hyperlink r:id="rId19" w:history="1">
-        <w:r>
-          <w:rPr>
-            <w:rStyle w:val="Hyperlink"/>
-            <w:lang w:val="en-US"/>
-          </w:rPr>
-          <w:t>http://store.steampowered.com/app/233150/</w:t>
-        </w:r>
-      </w:hyperlink>
-      <w:r>
-        <w:rPr>
-          <w:lang w:val="en-US"/>
-        </w:rPr>
-        <w:t xml:space="preserve"> </w:t>
-      </w:r>
-    </w:p>
-    <w:p>
-      <w:pPr>
-        <w:pStyle w:val="Geenafstand"/>
-        <w:rPr>
-          <w:lang w:val="en-US"/>
-        </w:rPr>
-      </w:pPr>
-    </w:p>
-    <w:p>
-      <w:pPr>
-        <w:pStyle w:val="Geenafstand"/>
-        <w:rPr>
-          <w:lang w:val="en-US"/>
-        </w:rPr>
-      </w:pPr>
-      <w:r>
-        <w:rPr>
-          <w:lang w:val="en-US"/>
-        </w:rPr>
-        <w:t>Nuclear Throne</w:t>
-      </w:r>
-      <w:r>
-        <w:rPr>
-          <w:lang w:val="en-US"/>
-        </w:rPr>
-        <w:t xml:space="preserve">: </w:t>
-      </w:r>
-    </w:p>
-    <w:p>
-      <w:pPr>
-        <w:pStyle w:val="Geenafstand"/>
-        <w:rPr>
-          <w:lang w:val="en-US"/>
-        </w:rPr>
-      </w:pPr>
-      <w:hyperlink r:id="rId20" w:history="1">
-        <w:r>
-          <w:rPr>
-            <w:rStyle w:val="Hyperlink"/>
-            <w:lang w:val="en-US"/>
-          </w:rPr>
-          <w:t>http://store.steampowered.com/app/242680/</w:t>
-        </w:r>
-      </w:hyperlink>
-      <w:r>
-        <w:rPr>
-          <w:lang w:val="en-US"/>
-        </w:rPr>
-        <w:t xml:space="preserve"> </w:t>
-      </w:r>
-    </w:p>
-    <w:p>
-      <w:pPr>
-        <w:pStyle w:val="Geenafstand"/>
-        <w:rPr>
-          <w:lang w:val="en-US"/>
-        </w:rPr>
-      </w:pPr>
-    </w:p>
-    <w:p>
-      <w:pPr>
-        <w:pStyle w:val="Geenafstand"/>
-        <w:rPr>
-          <w:b/>
-          <w:lang w:val="en-US"/>
-        </w:rPr>
-      </w:pPr>
-      <w:r>
-        <w:rPr>
-          <w:b/>
-          <w:lang w:val="en-US"/>
-        </w:rPr>
-        <w:t>PS3</w:t>
-      </w:r>
-      <w:r>
-        <w:rPr>
-          <w:b/>
-          <w:lang w:val="en-US"/>
-        </w:rPr>
-        <w:t>:</w:t>
-      </w:r>
-    </w:p>
-    <w:p>
-      <w:pPr>
-        <w:pStyle w:val="Geenafstand"/>
-        <w:rPr>
-          <w:lang w:val="en-US"/>
-        </w:rPr>
-      </w:pPr>
-      <w:proofErr w:type="spellStart"/>
-      <w:r>
-        <w:rPr>
-          <w:lang w:val="en-US"/>
-        </w:rPr>
-        <w:t>Luftrausers</w:t>
-      </w:r>
-      <w:proofErr w:type="spellEnd"/>
-      <w:r>
-        <w:rPr>
-          <w:lang w:val="en-US"/>
-        </w:rPr>
-        <w:t xml:space="preserve">: </w:t>
-      </w:r>
-    </w:p>
-    <w:p>
-      <w:pPr>
-        <w:pStyle w:val="Geenafstand"/>
-        <w:rPr>
-          <w:lang w:val="en-US"/>
-        </w:rPr>
-      </w:pPr>
-      <w:hyperlink r:id="rId21" w:history="1">
-        <w:r>
-          <w:rPr>
-            <w:rStyle w:val="Hyperlink"/>
-            <w:lang w:val="en-US"/>
-          </w:rPr>
-          <w:t>https://www.playstation.com/en-us/games/luftrausers-ps3/</w:t>
-        </w:r>
-      </w:hyperlink>
-      <w:r>
-        <w:rPr>
-          <w:lang w:val="en-US"/>
-        </w:rPr>
-        <w:t xml:space="preserve"> </w:t>
-      </w:r>
-    </w:p>
-    <w:p>
-      <w:pPr>
-        <w:pStyle w:val="Geenafstand"/>
-        <w:rPr>
-          <w:lang w:val="en-US"/>
-        </w:rPr>
-      </w:pPr>
-    </w:p>
-    <w:p>
-      <w:pPr>
-        <w:pStyle w:val="Geenafstand"/>
-        <w:rPr>
-          <w:lang w:val="en-US"/>
-        </w:rPr>
-      </w:pPr>
-    </w:p>
-    <w:p>
-      <w:pPr>
-        <w:pStyle w:val="Geenafstand"/>
-        <w:rPr>
-          <w:lang w:val="en-US"/>
-        </w:rPr>
-      </w:pPr>
-    </w:p>
-    <w:p>
-      <w:pPr>
-        <w:pStyle w:val="Geenafstand"/>
-        <w:rPr>
-          <w:b/>
-          <w:lang w:val="en-US"/>
-        </w:rPr>
-      </w:pPr>
       <w:r>
         <w:rPr>
           <w:b/>

</xml_diff>

<commit_message>
Games en platformen goedgekeurd
</commit_message>
<xml_diff>
--- a/Sprint 1/1030_Beschikbare-platformen/games_and_platforms.docx
+++ b/Sprint 1/1030_Beschikbare-platformen/games_and_platforms.docx
@@ -1,7 +1,57 @@
 
 <file path=word/document.xml><?xml version="1.0" encoding="utf-8"?>
-<w:document xmlns:wpc="http://schemas.microsoft.com/office/word/2010/wordprocessingCanvas" xmlns:mc="http://schemas.openxmlformats.org/markup-compatibility/2006" xmlns:o="urn:schemas-microsoft-com:office:office" xmlns:r="http://schemas.openxmlformats.org/officeDocument/2006/relationships" xmlns:m="http://schemas.openxmlformats.org/officeDocument/2006/math" xmlns:v="urn:schemas-microsoft-com:vml" xmlns:wp14="http://schemas.microsoft.com/office/word/2010/wordprocessingDrawing" xmlns:wp="http://schemas.openxmlformats.org/drawingml/2006/wordprocessingDrawing" xmlns:w10="urn:schemas-microsoft-com:office:word" xmlns:w="http://schemas.openxmlformats.org/wordprocessingml/2006/main" xmlns:w14="http://schemas.microsoft.com/office/word/2010/wordml" xmlns:w15="http://schemas.microsoft.com/office/word/2012/wordml" xmlns:wpg="http://schemas.microsoft.com/office/word/2010/wordprocessingGroup" xmlns:wpi="http://schemas.microsoft.com/office/word/2010/wordprocessingInk" xmlns:wne="http://schemas.microsoft.com/office/word/2006/wordml" xmlns:wps="http://schemas.microsoft.com/office/word/2010/wordprocessingShape" mc:Ignorable="w14 w15 wp14">
+<w:document xmlns:wpc="http://schemas.microsoft.com/office/word/2010/wordprocessingCanvas" xmlns:mo="http://schemas.microsoft.com/office/mac/office/2008/main" xmlns:mc="http://schemas.openxmlformats.org/markup-compatibility/2006" xmlns:mv="urn:schemas-microsoft-com:mac:vml" xmlns:o="urn:schemas-microsoft-com:office:office" xmlns:r="http://schemas.openxmlformats.org/officeDocument/2006/relationships" xmlns:m="http://schemas.openxmlformats.org/officeDocument/2006/math" xmlns:v="urn:schemas-microsoft-com:vml" xmlns:wp14="http://schemas.microsoft.com/office/word/2010/wordprocessingDrawing" xmlns:wp="http://schemas.openxmlformats.org/drawingml/2006/wordprocessingDrawing" xmlns:w10="urn:schemas-microsoft-com:office:word" xmlns:w="http://schemas.openxmlformats.org/wordprocessingml/2006/main" xmlns:w14="http://schemas.microsoft.com/office/word/2010/wordml" xmlns:w15="http://schemas.microsoft.com/office/word/2012/wordml" xmlns:wpg="http://schemas.microsoft.com/office/word/2010/wordprocessingGroup" xmlns:wpi="http://schemas.microsoft.com/office/word/2010/wordprocessingInk" xmlns:wne="http://schemas.microsoft.com/office/word/2006/wordml" xmlns:wps="http://schemas.microsoft.com/office/word/2010/wordprocessingShape" mc:Ignorable="w14 w15 wp14">
   <w:body>
+    <w:p>
+      <w:pPr>
+        <w:pStyle w:val="Geenafstand"/>
+        <w:rPr>
+          <w:lang w:val="en-US"/>
+        </w:rPr>
+      </w:pPr>
+      <w:r>
+        <w:rPr>
+          <w:lang w:val="en-US"/>
+        </w:rPr>
+        <w:fldChar w:fldCharType="begin"/>
+      </w:r>
+      <w:r>
+        <w:rPr>
+          <w:lang w:val="en-US"/>
+        </w:rPr>
+        <w:instrText xml:space="preserve"> HYPERLINK "http://vlambeer.com/3/" </w:instrText>
+      </w:r>
+      <w:r>
+        <w:rPr>
+          <w:lang w:val="en-US"/>
+        </w:rPr>
+        <w:fldChar w:fldCharType="separate"/>
+      </w:r>
+      <w:r>
+        <w:rPr>
+          <w:rStyle w:val="Hyperlink"/>
+          <w:lang w:val="en-US"/>
+        </w:rPr>
+        <w:t>http://vlambeer.com/3/</w:t>
+      </w:r>
+      <w:r>
+        <w:rPr>
+          <w:lang w:val="en-US"/>
+        </w:rPr>
+        <w:fldChar w:fldCharType="end"/>
+      </w:r>
+    </w:p>
+    <w:p>
+      <w:pPr>
+        <w:pStyle w:val="Geenafstand"/>
+        <w:rPr>
+          <w:b/>
+          <w:lang w:val="en-US"/>
+        </w:rPr>
+      </w:pPr>
+      <w:bookmarkStart w:id="0" w:name="_GoBack"/>
+      <w:bookmarkEnd w:id="0"/>
+    </w:p>
     <w:p>
       <w:pPr>
         <w:pStyle w:val="Geenafstand"/>
@@ -129,7 +179,14 @@
           <w:b/>
           <w:lang w:val="en-US"/>
         </w:rPr>
-        <w:t>PC:</w:t>
+        <w:t>PC</w:t>
+      </w:r>
+      <w:r>
+        <w:rPr>
+          <w:b/>
+          <w:lang w:val="en-US"/>
+        </w:rPr>
+        <w:t>:</w:t>
       </w:r>
     </w:p>
     <w:p>
@@ -412,7 +469,14 @@
           <w:b/>
           <w:lang w:val="en-US"/>
         </w:rPr>
-        <w:t>Apple:</w:t>
+        <w:t>Mac</w:t>
+      </w:r>
+      <w:r>
+        <w:rPr>
+          <w:b/>
+          <w:lang w:val="en-US"/>
+        </w:rPr>
+        <w:t>:</w:t>
       </w:r>
       <w:r>
         <w:rPr>
@@ -969,22 +1033,12 @@
           <w:lang w:val="en-US"/>
         </w:rPr>
       </w:pPr>
-      <w:bookmarkStart w:id="0" w:name="_GoBack"/>
-      <w:bookmarkEnd w:id="0"/>
-      <w:r>
-        <w:rPr>
-          <w:b/>
-          <w:lang w:val="en-US"/>
-        </w:rPr>
-        <w:lastRenderedPageBreak/>
-        <w:t>PS vita</w:t>
-      </w:r>
-      <w:r>
-        <w:rPr>
-          <w:b/>
-          <w:lang w:val="en-US"/>
-        </w:rPr>
-        <w:t>:</w:t>
+      <w:r>
+        <w:rPr>
+          <w:b/>
+          <w:lang w:val="en-US"/>
+        </w:rPr>
+        <w:t>PS vita:</w:t>
       </w:r>
     </w:p>
     <w:p>
@@ -1150,7 +1204,7 @@
       </w:pPr>
     </w:pPrDefault>
   </w:docDefaults>
-  <w:latentStyles w:defLockedState="0" w:defUIPriority="99" w:defSemiHidden="0" w:defUnhideWhenUsed="0" w:defQFormat="0" w:count="371">
+  <w:latentStyles w:defLockedState="0" w:defUIPriority="99" w:defSemiHidden="0" w:defUnhideWhenUsed="0" w:defQFormat="0" w:count="380">
     <w:lsdException w:name="Normal" w:uiPriority="0" w:qFormat="1"/>
     <w:lsdException w:name="heading 1" w:uiPriority="9" w:qFormat="1"/>
     <w:lsdException w:name="heading 2" w:semiHidden="1" w:uiPriority="9" w:unhideWhenUsed="1" w:qFormat="1"/>
@@ -1574,6 +1628,18 @@
       <w:spacing w:after="0" w:line="240" w:lineRule="auto"/>
     </w:pPr>
   </w:style>
+  <w:style w:type="character" w:styleId="GevolgdeHyperlink">
+    <w:name w:val="FollowedHyperlink"/>
+    <w:basedOn w:val="Standaardalinea-lettertype"/>
+    <w:uiPriority w:val="99"/>
+    <w:semiHidden/>
+    <w:unhideWhenUsed/>
+    <w:rsid w:val="001F7FD0"/>
+    <w:rPr>
+      <w:color w:val="954F72" w:themeColor="followedHyperlink"/>
+      <w:u w:val="single"/>
+    </w:rPr>
+  </w:style>
 </w:styles>
 </file>
 

</xml_diff>